<commit_message>
added menu and all the pages i need
</commit_message>
<xml_diff>
--- a/portfolio_text.docx
+++ b/portfolio_text.docx
@@ -145,56 +145,32 @@
           <w:b/>
           <w:color w:val="2D3B45"/>
           <w:szCs w:val="24"/>
-          <w:lang w:val="en-GB" w:eastAsia="en-GB"/>
-        </w:rPr>
-      </w:pPr>
+          <w:lang w:eastAsia="en-GB"/>
+        </w:rPr>
+      </w:pPr>
+      <w:r>
+        <w:rPr>
+          <w:rFonts w:ascii="&amp;quot" w:eastAsia="Times New Roman" w:hAnsi="&amp;quot" w:cs="Times New Roman"/>
+          <w:b/>
+          <w:color w:val="2D3B45"/>
+          <w:szCs w:val="24"/>
+          <w:lang w:eastAsia="en-GB"/>
+        </w:rPr>
+        <w:t>Conceptueel denken</w:t>
+      </w:r>
+    </w:p>
+    <w:p>
       <w:proofErr w:type="spellStart"/>
       <w:r>
-        <w:rPr>
-          <w:rFonts w:ascii="&amp;quot" w:eastAsia="Times New Roman" w:hAnsi="&amp;quot" w:cs="Times New Roman"/>
-          <w:b/>
-          <w:color w:val="2D3B45"/>
-          <w:szCs w:val="24"/>
-          <w:lang w:val="en-GB" w:eastAsia="en-GB"/>
-        </w:rPr>
-        <w:t>Conceptueel</w:t>
+        <w:t>Stratego</w:t>
       </w:r>
       <w:proofErr w:type="spellEnd"/>
       <w:r>
-        <w:rPr>
-          <w:rFonts w:ascii="&amp;quot" w:eastAsia="Times New Roman" w:hAnsi="&amp;quot" w:cs="Times New Roman"/>
-          <w:b/>
-          <w:color w:val="2D3B45"/>
-          <w:szCs w:val="24"/>
-          <w:lang w:val="en-GB" w:eastAsia="en-GB"/>
-        </w:rPr>
+        <w:t xml:space="preserve"> Branding</w:t>
+      </w:r>
+      <w:r>
         <w:t xml:space="preserve"> </w:t>
       </w:r>
-      <w:proofErr w:type="spellStart"/>
-      <w:r>
-        <w:rPr>
-          <w:rFonts w:ascii="&amp;quot" w:eastAsia="Times New Roman" w:hAnsi="&amp;quot" w:cs="Times New Roman"/>
-          <w:b/>
-          <w:color w:val="2D3B45"/>
-          <w:szCs w:val="24"/>
-          <w:lang w:val="en-GB" w:eastAsia="en-GB"/>
-        </w:rPr>
-        <w:t>denken</w:t>
-      </w:r>
-      <w:proofErr w:type="spellEnd"/>
-    </w:p>
-    <w:p>
-      <w:proofErr w:type="spellStart"/>
-      <w:r>
-        <w:t>Stratego</w:t>
-      </w:r>
-      <w:proofErr w:type="spellEnd"/>
-      <w:r>
-        <w:t xml:space="preserve"> Branding</w:t>
-      </w:r>
-      <w:r>
-        <w:t xml:space="preserve"> </w:t>
-      </w:r>
       <w:r>
         <w:t xml:space="preserve">gaf ons de opdracht om een </w:t>
       </w:r>
@@ -277,6 +253,93 @@
         <w:t>n doenbaar idee is ideaal.</w:t>
       </w:r>
     </w:p>
+    <w:p/>
+    <w:p>
+      <w:pPr>
+        <w:rPr>
+          <w:b/>
+        </w:rPr>
+      </w:pPr>
+      <w:r>
+        <w:rPr>
+          <w:b/>
+        </w:rPr>
+        <w:t xml:space="preserve">Reflectie </w:t>
+      </w:r>
+    </w:p>
+    <w:p>
+      <w:r>
+        <w:t xml:space="preserve">Wie waren betrokken? </w:t>
+      </w:r>
+    </w:p>
+    <w:p>
+      <w:r>
+        <w:t xml:space="preserve">Wat was mijn rol? </w:t>
+      </w:r>
+    </w:p>
+    <w:p>
+      <w:r>
+        <w:t xml:space="preserve">Ik heb </w:t>
+      </w:r>
+      <w:r>
+        <w:t xml:space="preserve">de eerste twee fases </w:t>
+      </w:r>
+      <w:r>
+        <w:t xml:space="preserve">van de proftaak samengewerkt </w:t>
+      </w:r>
+      <w:r>
+        <w:t xml:space="preserve">in groepjes van twee </w:t>
+      </w:r>
+      <w:r>
+        <w:t xml:space="preserve">tot </w:t>
+      </w:r>
+      <w:r>
+        <w:t>vier</w:t>
+      </w:r>
+      <w:r>
+        <w:t xml:space="preserve"> personen. </w:t>
+      </w:r>
+      <w:r>
+        <w:t xml:space="preserve">Daarin hadden we een gelijke rolverdeling en had geen speciaal toegewezen taak. </w:t>
+      </w:r>
+      <w:bookmarkStart w:id="0" w:name="_GoBack"/>
+      <w:bookmarkEnd w:id="0"/>
+    </w:p>
+    <w:p>
+      <w:r>
+        <w:t xml:space="preserve">Welke doelen hadden we? </w:t>
+      </w:r>
+    </w:p>
+    <w:p/>
+    <w:p>
+      <w:r>
+        <w:t xml:space="preserve">Waarom op deze manier? </w:t>
+      </w:r>
+    </w:p>
+    <w:p>
+      <w:r>
+        <w:t xml:space="preserve">Wat deed u toen? </w:t>
+      </w:r>
+    </w:p>
+    <w:p/>
+    <w:p>
+      <w:r>
+        <w:t>Wat was het resultaat van de actie?</w:t>
+      </w:r>
+    </w:p>
+    <w:p/>
+    <w:p>
+      <w:r>
+        <w:t xml:space="preserve">Volgende keer weer zo aanpakken? </w:t>
+      </w:r>
+    </w:p>
+    <w:p>
+      <w:r>
+        <w:t xml:space="preserve">Wat zou ik anders doen? </w:t>
+      </w:r>
+    </w:p>
+    <w:p/>
+    <w:p/>
     <w:p>
       <w:r>
         <w:rPr>
@@ -695,6 +758,9 @@
     </w:p>
     <w:p>
       <w:r>
+        <w:rPr>
+          <w:noProof/>
+        </w:rPr>
         <w:lastRenderedPageBreak/>
         <w:drawing>
           <wp:inline distT="0" distB="0" distL="0" distR="0" wp14:anchorId="7BCE1DDD" wp14:editId="197E5DF3">
@@ -973,6 +1039,7 @@
       <w:r>
         <w:rPr>
           <w:rFonts w:ascii="&amp;quot" w:eastAsia="Times New Roman" w:hAnsi="&amp;quot" w:cs="Times New Roman"/>
+          <w:noProof/>
           <w:color w:val="2D3B45"/>
           <w:szCs w:val="24"/>
           <w:lang w:eastAsia="en-GB"/>
@@ -1272,6 +1339,138 @@
           <w:lang w:eastAsia="en-GB"/>
         </w:rPr>
       </w:pPr>
+    </w:p>
+    <w:p>
+      <w:pPr>
+        <w:rPr>
+          <w:rFonts w:ascii="&amp;quot" w:eastAsia="Times New Roman" w:hAnsi="&amp;quot" w:cs="Times New Roman"/>
+          <w:b/>
+          <w:color w:val="2D3B45"/>
+          <w:szCs w:val="24"/>
+          <w:lang w:eastAsia="en-GB"/>
+        </w:rPr>
+      </w:pPr>
+    </w:p>
+    <w:p>
+      <w:pPr>
+        <w:rPr>
+          <w:rFonts w:ascii="&amp;quot" w:eastAsia="Times New Roman" w:hAnsi="&amp;quot" w:cs="Times New Roman"/>
+          <w:b/>
+          <w:color w:val="2D3B45"/>
+          <w:szCs w:val="24"/>
+          <w:lang w:eastAsia="en-GB"/>
+        </w:rPr>
+      </w:pPr>
+    </w:p>
+    <w:p>
+      <w:pPr>
+        <w:rPr>
+          <w:rFonts w:ascii="&amp;quot" w:eastAsia="Times New Roman" w:hAnsi="&amp;quot" w:cs="Times New Roman"/>
+          <w:b/>
+          <w:color w:val="2D3B45"/>
+          <w:szCs w:val="24"/>
+          <w:lang w:eastAsia="en-GB"/>
+        </w:rPr>
+      </w:pPr>
+    </w:p>
+    <w:p>
+      <w:pPr>
+        <w:rPr>
+          <w:rFonts w:ascii="&amp;quot" w:eastAsia="Times New Roman" w:hAnsi="&amp;quot" w:cs="Times New Roman"/>
+          <w:b/>
+          <w:color w:val="2D3B45"/>
+          <w:szCs w:val="24"/>
+          <w:lang w:eastAsia="en-GB"/>
+        </w:rPr>
+      </w:pPr>
+    </w:p>
+    <w:p>
+      <w:pPr>
+        <w:rPr>
+          <w:rFonts w:ascii="&amp;quot" w:eastAsia="Times New Roman" w:hAnsi="&amp;quot" w:cs="Times New Roman"/>
+          <w:b/>
+          <w:color w:val="2D3B45"/>
+          <w:szCs w:val="24"/>
+          <w:lang w:eastAsia="en-GB"/>
+        </w:rPr>
+      </w:pPr>
+    </w:p>
+    <w:p>
+      <w:pPr>
+        <w:rPr>
+          <w:rFonts w:ascii="&amp;quot" w:eastAsia="Times New Roman" w:hAnsi="&amp;quot" w:cs="Times New Roman"/>
+          <w:b/>
+          <w:color w:val="2D3B45"/>
+          <w:szCs w:val="24"/>
+          <w:lang w:eastAsia="en-GB"/>
+        </w:rPr>
+      </w:pPr>
+    </w:p>
+    <w:p>
+      <w:pPr>
+        <w:rPr>
+          <w:rFonts w:ascii="&amp;quot" w:eastAsia="Times New Roman" w:hAnsi="&amp;quot" w:cs="Times New Roman"/>
+          <w:b/>
+          <w:color w:val="2D3B45"/>
+          <w:szCs w:val="24"/>
+          <w:lang w:eastAsia="en-GB"/>
+        </w:rPr>
+      </w:pPr>
+    </w:p>
+    <w:p>
+      <w:pPr>
+        <w:rPr>
+          <w:rFonts w:ascii="&amp;quot" w:eastAsia="Times New Roman" w:hAnsi="&amp;quot" w:cs="Times New Roman"/>
+          <w:b/>
+          <w:color w:val="2D3B45"/>
+          <w:szCs w:val="24"/>
+          <w:lang w:eastAsia="en-GB"/>
+        </w:rPr>
+      </w:pPr>
+    </w:p>
+    <w:p>
+      <w:pPr>
+        <w:rPr>
+          <w:rFonts w:ascii="&amp;quot" w:eastAsia="Times New Roman" w:hAnsi="&amp;quot" w:cs="Times New Roman"/>
+          <w:b/>
+          <w:color w:val="2D3B45"/>
+          <w:szCs w:val="24"/>
+          <w:lang w:eastAsia="en-GB"/>
+        </w:rPr>
+      </w:pPr>
+    </w:p>
+    <w:p>
+      <w:pPr>
+        <w:rPr>
+          <w:rFonts w:ascii="&amp;quot" w:eastAsia="Times New Roman" w:hAnsi="&amp;quot" w:cs="Times New Roman"/>
+          <w:b/>
+          <w:color w:val="2D3B45"/>
+          <w:szCs w:val="24"/>
+          <w:lang w:eastAsia="en-GB"/>
+        </w:rPr>
+      </w:pPr>
+    </w:p>
+    <w:p>
+      <w:pPr>
+        <w:rPr>
+          <w:rFonts w:ascii="&amp;quot" w:eastAsia="Times New Roman" w:hAnsi="&amp;quot" w:cs="Times New Roman"/>
+          <w:b/>
+          <w:color w:val="2D3B45"/>
+          <w:szCs w:val="24"/>
+          <w:lang w:eastAsia="en-GB"/>
+        </w:rPr>
+      </w:pPr>
+    </w:p>
+    <w:p>
+      <w:pPr>
+        <w:rPr>
+          <w:rFonts w:ascii="&amp;quot" w:eastAsia="Times New Roman" w:hAnsi="&amp;quot" w:cs="Times New Roman"/>
+          <w:b/>
+          <w:color w:val="2D3B45"/>
+          <w:szCs w:val="24"/>
+          <w:lang w:eastAsia="en-GB"/>
+        </w:rPr>
+      </w:pPr>
       <w:r>
         <w:rPr>
           <w:rFonts w:ascii="&amp;quot" w:eastAsia="Times New Roman" w:hAnsi="&amp;quot" w:cs="Times New Roman"/>
@@ -1282,41 +1481,12 @@
         </w:rPr>
         <w:br w:type="page"/>
       </w:r>
-    </w:p>
-    <w:p>
-      <w:pPr>
-        <w:rPr>
-          <w:rFonts w:ascii="&amp;quot" w:eastAsia="Times New Roman" w:hAnsi="&amp;quot" w:cs="Times New Roman"/>
-          <w:b/>
-          <w:color w:val="2D3B45"/>
-          <w:szCs w:val="24"/>
-          <w:lang w:eastAsia="en-GB"/>
-        </w:rPr>
-      </w:pPr>
-    </w:p>
-    <w:p>
-      <w:pPr>
-        <w:rPr>
-          <w:rFonts w:ascii="&amp;quot" w:eastAsia="Times New Roman" w:hAnsi="&amp;quot" w:cs="Times New Roman"/>
-          <w:b/>
-          <w:color w:val="2D3B45"/>
-          <w:szCs w:val="24"/>
-          <w:lang w:eastAsia="en-GB"/>
-        </w:rPr>
-      </w:pPr>
-    </w:p>
-    <w:p>
-      <w:pPr>
+      <w:r>
         <w:rPr>
           <w:sz w:val="32"/>
           <w:szCs w:val="32"/>
         </w:rPr>
-      </w:pPr>
-      <w:r>
-        <w:rPr>
-          <w:sz w:val="32"/>
-          <w:szCs w:val="32"/>
-        </w:rPr>
+        <w:lastRenderedPageBreak/>
         <w:t xml:space="preserve">User </w:t>
       </w:r>
       <w:proofErr w:type="spellStart"/>
@@ -2576,8 +2746,6 @@
         </w:rPr>
         <w:t xml:space="preserve"> zodat ik altijd kan terugvallen op een back-up. </w:t>
       </w:r>
-      <w:bookmarkStart w:id="0" w:name="_GoBack"/>
-      <w:bookmarkEnd w:id="0"/>
       <w:r>
         <w:rPr>
           <w:rFonts w:ascii="Calibri" w:eastAsia="Times New Roman" w:hAnsi="Calibri" w:cs="Calibri"/>
@@ -3241,7 +3409,7 @@
       </w:pPr>
     </w:pPrDefault>
   </w:docDefaults>
-  <w:latentStyles w:defLockedState="0" w:defUIPriority="99" w:defSemiHidden="0" w:defUnhideWhenUsed="0" w:defQFormat="0" w:count="375">
+  <w:latentStyles w:defLockedState="0" w:defUIPriority="99" w:defSemiHidden="0" w:defUnhideWhenUsed="0" w:defQFormat="0" w:count="376">
     <w:lsdException w:name="Normal" w:uiPriority="0" w:qFormat="1"/>
     <w:lsdException w:name="heading 1" w:uiPriority="9" w:qFormat="1"/>
     <w:lsdException w:name="heading 2" w:semiHidden="1" w:uiPriority="9" w:unhideWhenUsed="1" w:qFormat="1"/>
@@ -3347,7 +3515,6 @@
     <w:lsdException w:name="HTML Sample" w:semiHidden="1" w:unhideWhenUsed="1"/>
     <w:lsdException w:name="HTML Typewriter" w:semiHidden="1" w:unhideWhenUsed="1"/>
     <w:lsdException w:name="HTML Variable" w:semiHidden="1" w:unhideWhenUsed="1"/>
-    <w:lsdException w:name="Normal Table" w:semiHidden="1" w:unhideWhenUsed="1"/>
     <w:lsdException w:name="annotation subject" w:semiHidden="1" w:unhideWhenUsed="1"/>
     <w:lsdException w:name="No List" w:semiHidden="1" w:unhideWhenUsed="1"/>
     <w:lsdException w:name="Outline List 1" w:semiHidden="1" w:unhideWhenUsed="1"/>
@@ -3394,10 +3561,8 @@
     <w:lsdException w:name="Table Subtle 2" w:semiHidden="1" w:unhideWhenUsed="1"/>
     <w:lsdException w:name="Table Web 1" w:semiHidden="1" w:unhideWhenUsed="1"/>
     <w:lsdException w:name="Table Web 2" w:semiHidden="1" w:unhideWhenUsed="1"/>
-    <w:lsdException w:name="Table Web 3" w:semiHidden="1" w:unhideWhenUsed="1"/>
     <w:lsdException w:name="Balloon Text" w:semiHidden="1" w:unhideWhenUsed="1"/>
     <w:lsdException w:name="Table Grid" w:uiPriority="39"/>
-    <w:lsdException w:name="Table Theme" w:semiHidden="1" w:unhideWhenUsed="1"/>
     <w:lsdException w:name="Placeholder Text" w:semiHidden="1"/>
     <w:lsdException w:name="No Spacing" w:uiPriority="1" w:qFormat="1"/>
     <w:lsdException w:name="Light Shading" w:uiPriority="60"/>
@@ -3617,6 +3782,7 @@
     <w:lsdException w:name="Smart Hyperlink" w:semiHidden="1" w:unhideWhenUsed="1"/>
     <w:lsdException w:name="Hashtag" w:semiHidden="1" w:unhideWhenUsed="1"/>
     <w:lsdException w:name="Unresolved Mention" w:semiHidden="1" w:unhideWhenUsed="1"/>
+    <w:lsdException w:name="Smart Link" w:semiHidden="1" w:unhideWhenUsed="1"/>
   </w:latentStyles>
   <w:style w:type="paragraph" w:default="1" w:styleId="Normal">
     <w:name w:val="Normal"/>
@@ -3986,7 +4152,7 @@
 </file>
 
 <file path=customXml/itemProps1.xml><?xml version="1.0" encoding="utf-8"?>
-<ds:datastoreItem xmlns:ds="http://schemas.openxmlformats.org/officeDocument/2006/customXml" ds:itemID="{DFD95B3F-9696-4E5A-9720-E9221DB1AA1A}">
+<ds:datastoreItem xmlns:ds="http://schemas.openxmlformats.org/officeDocument/2006/customXml" ds:itemID="{4374B85B-5CEE-464B-82A2-9AB27D2F5048}">
   <ds:schemaRefs>
     <ds:schemaRef ds:uri="http://schemas.openxmlformats.org/officeDocument/2006/bibliography"/>
   </ds:schemaRefs>

</xml_diff>